<commit_message>
update development environment doc
</commit_message>
<xml_diff>
--- a/doc/日志系统.docx
+++ b/doc/日志系统.docx
@@ -2072,188 +2072,7 @@
         <w:rPr>
           <w:rFonts w:hint="eastAsia"/>
         </w:rPr>
-        <w:t>．开发环境</w:t>
-      </w:r>
-    </w:p>
-    <w:p>
-      <w:pPr>
-        <w:pStyle w:val="ListParagraph"/>
-        <w:numPr>
-          <w:ilvl w:val="0"/>
-          <w:numId w:val="6"/>
-        </w:numPr>
-      </w:pPr>
-      <w:r>
-        <w:rPr>
-          <w:rFonts w:hint="eastAsia"/>
-        </w:rPr>
-        <w:t>开发工具</w:t>
-      </w:r>
-    </w:p>
-    <w:p>
-      <w:pPr>
-        <w:pStyle w:val="ListParagraph"/>
-      </w:pPr>
-      <w:proofErr w:type="spellStart"/>
-      <w:r>
-        <w:rPr>
-          <w:rFonts w:hint="eastAsia"/>
-        </w:rPr>
-        <w:t>NodeJS</w:t>
-      </w:r>
-      <w:proofErr w:type="spellEnd"/>
-      <w:r>
-        <w:rPr>
-          <w:rFonts w:hint="eastAsia"/>
-        </w:rPr>
-        <w:t xml:space="preserve">, </w:t>
-      </w:r>
-      <w:r>
-        <w:rPr>
-          <w:rFonts w:hint="eastAsia"/>
-        </w:rPr>
-        <w:t>S</w:t>
-      </w:r>
-      <w:r>
-        <w:rPr>
-          <w:rFonts w:hint="eastAsia"/>
-        </w:rPr>
-        <w:t>ails,</w:t>
-      </w:r>
-      <w:r>
-        <w:rPr>
-          <w:rFonts w:hint="eastAsia"/>
-        </w:rPr>
-        <w:t xml:space="preserve"> </w:t>
-      </w:r>
-      <w:proofErr w:type="spellStart"/>
-      <w:r>
-        <w:rPr>
-          <w:rFonts w:hint="eastAsia"/>
-        </w:rPr>
-        <w:t>WebStorm</w:t>
-      </w:r>
-      <w:proofErr w:type="spellEnd"/>
-      <w:r>
-        <w:rPr>
-          <w:rFonts w:hint="eastAsia"/>
-        </w:rPr>
-        <w:t>，</w:t>
-      </w:r>
-      <w:proofErr w:type="spellStart"/>
-      <w:r>
-        <w:rPr>
-          <w:rFonts w:hint="eastAsia"/>
-        </w:rPr>
-        <w:t>Mongo</w:t>
-      </w:r>
-      <w:r>
-        <w:rPr>
-          <w:rFonts w:hint="eastAsia"/>
-        </w:rPr>
-        <w:t>VIE</w:t>
-      </w:r>
-      <w:proofErr w:type="spellEnd"/>
-    </w:p>
-    <w:p>
-      <w:pPr>
-        <w:pStyle w:val="ListParagraph"/>
-        <w:numPr>
-          <w:ilvl w:val="0"/>
-          <w:numId w:val="6"/>
-        </w:numPr>
-      </w:pPr>
-      <w:r>
-        <w:rPr>
-          <w:rFonts w:hint="eastAsia"/>
-        </w:rPr>
-        <w:t>项目管理</w:t>
-      </w:r>
-    </w:p>
-    <w:p>
-      <w:pPr>
-        <w:pStyle w:val="ListParagraph"/>
-      </w:pPr>
-      <w:r>
-        <w:rPr>
-          <w:rFonts w:hint="eastAsia"/>
-        </w:rPr>
-        <w:t>NPM</w:t>
-      </w:r>
-    </w:p>
-    <w:p>
-      <w:pPr>
-        <w:pStyle w:val="ListParagraph"/>
-        <w:numPr>
-          <w:ilvl w:val="0"/>
-          <w:numId w:val="6"/>
-        </w:numPr>
-      </w:pPr>
-      <w:r>
-        <w:rPr>
-          <w:rFonts w:hint="eastAsia"/>
-        </w:rPr>
-        <w:t>集成单元测试</w:t>
-      </w:r>
-    </w:p>
-    <w:p>
-      <w:pPr>
-        <w:pStyle w:val="ListParagraph"/>
-        <w:numPr>
-          <w:ilvl w:val="0"/>
-          <w:numId w:val="6"/>
-        </w:numPr>
-      </w:pPr>
-      <w:r>
-        <w:rPr>
-          <w:rFonts w:hint="eastAsia"/>
-        </w:rPr>
-        <w:lastRenderedPageBreak/>
-        <w:t>源码管理</w:t>
-      </w:r>
-    </w:p>
-    <w:p>
-      <w:pPr>
-        <w:pStyle w:val="ListParagraph"/>
-      </w:pPr>
-      <w:proofErr w:type="spellStart"/>
-      <w:r>
-        <w:rPr>
-          <w:rFonts w:hint="eastAsia"/>
-        </w:rPr>
-        <w:t>Git</w:t>
-      </w:r>
-      <w:r>
-        <w:rPr>
-          <w:rFonts w:hint="eastAsia"/>
-        </w:rPr>
-        <w:t>Hub</w:t>
-      </w:r>
-      <w:proofErr w:type="spellEnd"/>
-      <w:r>
-        <w:rPr>
-          <w:rFonts w:hint="eastAsia"/>
-        </w:rPr>
-        <w:t>，</w:t>
-      </w:r>
-      <w:proofErr w:type="spellStart"/>
-      <w:r>
-        <w:rPr>
-          <w:rFonts w:hint="eastAsia"/>
-        </w:rPr>
-        <w:t>SourceTree</w:t>
-      </w:r>
-      <w:proofErr w:type="spellEnd"/>
-    </w:p>
-    <w:p>
-      <w:pPr>
-        <w:pStyle w:val="Heading1"/>
-      </w:pPr>
-      <w:r>
-        <w:rPr>
-          <w:rFonts w:hint="eastAsia"/>
-        </w:rPr>
-        <w:t>五．搭建环境</w:t>
+        <w:t>．搭建环境</w:t>
       </w:r>
     </w:p>
     <w:p>
@@ -2275,10 +2094,45 @@
       <w:pPr>
         <w:pStyle w:val="ListParagraph"/>
         <w:ind w:left="644"/>
-      </w:pPr>
-      <w:r>
-        <w:t>https://www.sourcetreeapp.com/</w:t>
-      </w:r>
+        <w:rPr>
+          <w:rFonts w:hint="eastAsia"/>
+        </w:rPr>
+      </w:pPr>
+      <w:hyperlink r:id="rId6" w:history="1">
+        <w:r>
+          <w:rPr>
+            <w:rStyle w:val="Hyperlink"/>
+          </w:rPr>
+          <w:t>https://www.sourcetreeapp.com/</w:t>
+        </w:r>
+      </w:hyperlink>
+    </w:p>
+    <w:p>
+      <w:pPr>
+        <w:pStyle w:val="ListParagraph"/>
+        <w:ind w:left="644"/>
+        <w:rPr>
+          <w:rFonts w:hint="eastAsia"/>
+        </w:rPr>
+      </w:pPr>
+      <w:hyperlink r:id="rId7" w:history="1">
+        <w:r>
+          <w:rPr>
+            <w:rStyle w:val="Hyperlink"/>
+            <w:rFonts w:hint="eastAsia"/>
+          </w:rPr>
+          <w:t>https://github.com/</w:t>
+        </w:r>
+      </w:hyperlink>
+    </w:p>
+    <w:p>
+      <w:pPr>
+        <w:pStyle w:val="ListParagraph"/>
+        <w:ind w:left="644"/>
+        <w:rPr>
+          <w:rFonts w:hint="eastAsia"/>
+        </w:rPr>
+      </w:pPr>
     </w:p>
     <w:p>
       <w:pPr>
@@ -2287,15 +2141,56 @@
           <w:ilvl w:val="1"/>
           <w:numId w:val="8"/>
         </w:numPr>
+        <w:rPr>
+          <w:rFonts w:hint="eastAsia"/>
+        </w:rPr>
       </w:pPr>
       <w:proofErr w:type="spellStart"/>
       <w:r>
         <w:rPr>
           <w:rFonts w:hint="eastAsia"/>
         </w:rPr>
-        <w:t>MongoDB</w:t>
+        <w:t>NodeJS</w:t>
       </w:r>
       <w:proofErr w:type="spellEnd"/>
+    </w:p>
+    <w:p>
+      <w:pPr>
+        <w:pStyle w:val="ListParagraph"/>
+        <w:ind w:left="644"/>
+        <w:rPr>
+          <w:rFonts w:hint="eastAsia"/>
+        </w:rPr>
+      </w:pPr>
+      <w:hyperlink r:id="rId8" w:history="1">
+        <w:r>
+          <w:rPr>
+            <w:rStyle w:val="Hyperlink"/>
+          </w:rPr>
+          <w:t>https://nodejs.org/en/</w:t>
+        </w:r>
+      </w:hyperlink>
+    </w:p>
+    <w:p>
+      <w:pPr>
+        <w:pStyle w:val="ListParagraph"/>
+        <w:ind w:left="644"/>
+        <w:rPr>
+          <w:rFonts w:hint="eastAsia"/>
+        </w:rPr>
+      </w:pPr>
+      <w:r>
+        <w:rPr>
+          <w:rFonts w:hint="eastAsia"/>
+        </w:rPr>
+        <w:t>V6.10.2</w:t>
+      </w:r>
+    </w:p>
+    <w:p>
+      <w:pPr>
+        <w:pStyle w:val="ListParagraph"/>
+        <w:ind w:left="644"/>
+      </w:pPr>
     </w:p>
     <w:p>
       <w:pPr>
@@ -2322,13 +2217,7 @@
         <w:rPr>
           <w:rFonts w:hint="eastAsia"/>
         </w:rPr>
-        <w:t>W</w:t>
-      </w:r>
-      <w:r>
-        <w:rPr>
-          <w:rFonts w:hint="eastAsia"/>
-        </w:rPr>
-        <w:t>ebStorm</w:t>
+        <w:t>WebStorm</w:t>
       </w:r>
       <w:proofErr w:type="spellEnd"/>
       <w:r>
@@ -2336,6 +2225,238 @@
           <w:rFonts w:hint="eastAsia"/>
         </w:rPr>
         <w:t>）</w:t>
+      </w:r>
+    </w:p>
+    <w:p>
+      <w:pPr>
+        <w:pStyle w:val="ListParagraph"/>
+        <w:ind w:left="644"/>
+        <w:rPr>
+          <w:rFonts w:hint="eastAsia"/>
+        </w:rPr>
+      </w:pPr>
+      <w:proofErr w:type="spellStart"/>
+      <w:r>
+        <w:t>N</w:t>
+      </w:r>
+      <w:r>
+        <w:rPr>
+          <w:rFonts w:hint="eastAsia"/>
+        </w:rPr>
+        <w:t>pm</w:t>
+      </w:r>
+      <w:proofErr w:type="spellEnd"/>
+      <w:r>
+        <w:rPr>
+          <w:rFonts w:hint="eastAsia"/>
+        </w:rPr>
+        <w:t xml:space="preserve"> install sails </w:t>
+      </w:r>
+      <w:r>
+        <w:t>–</w:t>
+      </w:r>
+      <w:r>
+        <w:rPr>
+          <w:rFonts w:hint="eastAsia"/>
+        </w:rPr>
+        <w:t>g</w:t>
+      </w:r>
+    </w:p>
+    <w:p>
+      <w:pPr>
+        <w:pStyle w:val="ListParagraph"/>
+        <w:ind w:left="644"/>
+        <w:rPr>
+          <w:rFonts w:hint="eastAsia"/>
+        </w:rPr>
+      </w:pPr>
+    </w:p>
+    <w:p>
+      <w:pPr>
+        <w:pStyle w:val="ListParagraph"/>
+        <w:numPr>
+          <w:ilvl w:val="1"/>
+          <w:numId w:val="8"/>
+        </w:numPr>
+        <w:rPr>
+          <w:rFonts w:hint="eastAsia"/>
+        </w:rPr>
+      </w:pPr>
+      <w:proofErr w:type="spellStart"/>
+      <w:r>
+        <w:rPr>
+          <w:rFonts w:hint="eastAsia"/>
+        </w:rPr>
+        <w:t>MongoDB</w:t>
+      </w:r>
+      <w:proofErr w:type="spellEnd"/>
+    </w:p>
+    <w:p>
+      <w:pPr>
+        <w:pStyle w:val="ListParagraph"/>
+        <w:rPr>
+          <w:rFonts w:hint="eastAsia"/>
+        </w:rPr>
+      </w:pPr>
+      <w:hyperlink r:id="rId9" w:history="1">
+        <w:r>
+          <w:rPr>
+            <w:rStyle w:val="Hyperlink"/>
+          </w:rPr>
+          <w:t>http://www.softpedia.com/get/Internet/Servers/Database-Utils/MongoDB.shtml#download</w:t>
+        </w:r>
+      </w:hyperlink>
+    </w:p>
+    <w:p>
+      <w:pPr>
+        <w:pStyle w:val="ListParagraph"/>
+        <w:rPr>
+          <w:rFonts w:hint="eastAsia"/>
+        </w:rPr>
+      </w:pPr>
+      <w:r>
+        <w:rPr>
+          <w:rFonts w:hint="eastAsia"/>
+        </w:rPr>
+        <w:t xml:space="preserve">Version: </w:t>
+      </w:r>
+      <w:r>
+        <w:rPr>
+          <w:rFonts w:hint="eastAsia"/>
+        </w:rPr>
+        <w:t>V3.2.10</w:t>
+      </w:r>
+    </w:p>
+    <w:p>
+      <w:pPr>
+        <w:rPr>
+          <w:rFonts w:hint="eastAsia"/>
+        </w:rPr>
+      </w:pPr>
+      <w:r>
+        <w:rPr>
+          <w:rFonts w:hint="eastAsia"/>
+        </w:rPr>
+        <w:tab/>
+      </w:r>
+      <w:r>
+        <w:t>I</w:t>
+      </w:r>
+      <w:r>
+        <w:rPr>
+          <w:rFonts w:hint="eastAsia"/>
+        </w:rPr>
+        <w:t xml:space="preserve">nstall </w:t>
+      </w:r>
+      <w:proofErr w:type="spellStart"/>
+      <w:r>
+        <w:rPr>
+          <w:rFonts w:hint="eastAsia"/>
+        </w:rPr>
+        <w:t>MongoDB</w:t>
+      </w:r>
+      <w:proofErr w:type="spellEnd"/>
+      <w:r>
+        <w:rPr>
+          <w:rFonts w:hint="eastAsia"/>
+        </w:rPr>
+        <w:t xml:space="preserve"> as service</w:t>
+      </w:r>
+    </w:p>
+    <w:p>
+      <w:pPr>
+        <w:ind w:firstLine="720"/>
+        <w:rPr>
+          <w:rFonts w:hint="eastAsia"/>
+        </w:rPr>
+      </w:pPr>
+      <w:proofErr w:type="spellStart"/>
+      <w:proofErr w:type="gramStart"/>
+      <w:r>
+        <w:t>mongod</w:t>
+      </w:r>
+      <w:proofErr w:type="spellEnd"/>
+      <w:proofErr w:type="gramEnd"/>
+      <w:r>
+        <w:t xml:space="preserve"> --</w:t>
+      </w:r>
+      <w:proofErr w:type="spellStart"/>
+      <w:r>
+        <w:t>logpath</w:t>
+      </w:r>
+      <w:proofErr w:type="spellEnd"/>
+      <w:r>
+        <w:t xml:space="preserve"> "D:\Program Files\</w:t>
+      </w:r>
+      <w:proofErr w:type="spellStart"/>
+      <w:r>
+        <w:t>mongodb</w:t>
+      </w:r>
+      <w:proofErr w:type="spellEnd"/>
+      <w:r>
+        <w:t>\data\logs.txt" --</w:t>
+      </w:r>
+      <w:proofErr w:type="spellStart"/>
+      <w:r>
+        <w:t>logappend</w:t>
+      </w:r>
+      <w:proofErr w:type="spellEnd"/>
+      <w:r>
+        <w:t xml:space="preserve"> --</w:t>
+      </w:r>
+      <w:proofErr w:type="spellStart"/>
+      <w:r>
+        <w:t>dbpath</w:t>
+      </w:r>
+      <w:proofErr w:type="spellEnd"/>
+      <w:r>
+        <w:t xml:space="preserve"> "D:\Program Files\</w:t>
+      </w:r>
+      <w:proofErr w:type="spellStart"/>
+      <w:r>
+        <w:t>mongodb</w:t>
+      </w:r>
+      <w:proofErr w:type="spellEnd"/>
+      <w:r>
+        <w:t>\data" --</w:t>
+      </w:r>
+      <w:proofErr w:type="spellStart"/>
+      <w:r>
+        <w:t>serviceName</w:t>
+      </w:r>
+      <w:proofErr w:type="spellEnd"/>
+      <w:r>
+        <w:t xml:space="preserve"> "</w:t>
+      </w:r>
+      <w:proofErr w:type="spellStart"/>
+      <w:r>
+        <w:t>MongoDB</w:t>
+      </w:r>
+      <w:proofErr w:type="spellEnd"/>
+      <w:r>
+        <w:t>" --</w:t>
+      </w:r>
+      <w:proofErr w:type="spellStart"/>
+      <w:r>
+        <w:t>serviceDisplayName</w:t>
+      </w:r>
+      <w:proofErr w:type="spellEnd"/>
+      <w:r>
+        <w:t xml:space="preserve"> "</w:t>
+      </w:r>
+      <w:proofErr w:type="spellStart"/>
+      <w:r>
+        <w:t>MongoDB</w:t>
+      </w:r>
+      <w:proofErr w:type="spellEnd"/>
+      <w:r>
+        <w:t xml:space="preserve">" </w:t>
+      </w:r>
+      <w:r>
+        <w:t>–</w:t>
+      </w:r>
+      <w:r>
+        <w:t>install</w:t>
       </w:r>
     </w:p>
     <w:p/>
@@ -3397,6 +3518,17 @@
       <w:lang w:eastAsia="en-US"/>
     </w:rPr>
   </w:style>
+  <w:style w:type="character" w:styleId="Hyperlink">
+    <w:name w:val="Hyperlink"/>
+    <w:basedOn w:val="DefaultParagraphFont"/>
+    <w:uiPriority w:val="99"/>
+    <w:unhideWhenUsed/>
+    <w:rsid w:val="006F2B23"/>
+    <w:rPr>
+      <w:color w:val="0000FF" w:themeColor="hyperlink"/>
+      <w:u w:val="single"/>
+    </w:rPr>
+  </w:style>
 </w:styles>
 </file>
 
@@ -3688,7 +3820,7 @@
 </file>
 
 <file path=customXml/itemProps1.xml><?xml version="1.0" encoding="utf-8"?>
-<ds:datastoreItem xmlns:ds="http://schemas.openxmlformats.org/officeDocument/2006/customXml" ds:itemID="{26F6C2A7-A322-48A2-899C-B0881AA7A1E8}">
+<ds:datastoreItem xmlns:ds="http://schemas.openxmlformats.org/officeDocument/2006/customXml" ds:itemID="{EEBBA74F-4F00-4914-94FA-C4B758194663}">
   <ds:schemaRefs>
     <ds:schemaRef ds:uri="http://schemas.openxmlformats.org/officeDocument/2006/bibliography"/>
   </ds:schemaRefs>

</xml_diff>